<commit_message>
P1 HemoSystem - Documento de Requisitos
P1 HemoSystem - Documento de Requisitos v1.3
</commit_message>
<xml_diff>
--- a/Projeto1-G4/Documento de Requisitos/P1 HemoSystem - Documento de Requisitos.docx
+++ b/Projeto1-G4/Documento de Requisitos/P1 HemoSystem - Documento de Requisitos.docx
@@ -3188,28 +3188,22 @@
         <w:rPr>
           <w:b/>
         </w:rPr>
-        <w:t>[RF_1]</w:t>
-      </w:r>
-      <w:r>
-        <w:t xml:space="preserve"> </w:t>
-      </w:r>
-      <w:r>
-        <w:t xml:space="preserve">O sistema </w:t>
-      </w:r>
-      <w:r>
-        <w:t>deve permitir o registro dos dados dos doadores de sangue</w:t>
-      </w:r>
-      <w:r>
-        <w:t xml:space="preserve"> (dados necessários contidos no “</w:t>
-      </w:r>
-      <w:r>
-        <w:t>a</w:t>
-      </w:r>
-      <w:r>
-        <w:t>nexo I”)</w:t>
-      </w:r>
-      <w:r>
-        <w:t>;</w:t>
+        <w:t>[RF_</w:t>
+      </w:r>
+      <w:r>
+        <w:rPr>
+          <w:b/>
+        </w:rPr>
+        <w:t>1</w:t>
+      </w:r>
+      <w:r>
+        <w:rPr>
+          <w:b/>
+        </w:rPr>
+        <w:t xml:space="preserve">] </w:t>
+      </w:r>
+      <w:r>
+        <w:t>O sistema deve permitir o acesso de usuários no sistema através de um login, informando o e-mail e senha cadastrados.</w:t>
       </w:r>
     </w:p>
     <w:p>
@@ -3224,357 +3218,61 @@
         <w:rPr>
           <w:b/>
         </w:rPr>
-        <w:t>[RF_2</w:t>
+        <w:t>[RF_</w:t>
       </w:r>
       <w:r>
         <w:rPr>
           <w:b/>
         </w:rPr>
-        <w:t>]</w:t>
-      </w:r>
-      <w:r>
-        <w:t xml:space="preserve"> </w:t>
-      </w:r>
-      <w:r>
-        <w:t xml:space="preserve">O sistema não deve permitir o registro de possíveis doadores com idade </w:t>
-      </w:r>
-      <w:r>
-        <w:t>superior ou igual</w:t>
-      </w:r>
-      <w:r>
-        <w:t xml:space="preserve"> a 70 anos</w:t>
-      </w:r>
-      <w:r>
-        <w:t>,</w:t>
-      </w:r>
-      <w:r>
-        <w:t xml:space="preserve"> ou com idade inferior a 16 anos</w:t>
-      </w:r>
-      <w:r>
-        <w:t>;</w:t>
-      </w:r>
-    </w:p>
-    <w:p>
-      <w:pPr>
-        <w:tabs>
-          <w:tab w:val="clear" w:pos="720"/>
-          <w:tab w:val="left" w:pos="567"/>
-        </w:tabs>
-        <w:ind w:left="709" w:hanging="11"/>
-      </w:pPr>
-      <w:r>
-        <w:tab/>
+        <w:t>2</w:t>
       </w:r>
       <w:r>
         <w:rPr>
           <w:b/>
         </w:rPr>
-        <w:t>[RF_</w:t>
-      </w:r>
-      <w:r>
-        <w:rPr>
-          <w:b/>
-        </w:rPr>
-        <w:t>3</w:t>
-      </w:r>
-      <w:r>
-        <w:rPr>
-          <w:b/>
-        </w:rPr>
-        <w:t>]</w:t>
-      </w:r>
-      <w:r>
-        <w:t xml:space="preserve"> </w:t>
-      </w:r>
-      <w:r>
-        <w:t xml:space="preserve">O sistema deve permitir apenas ao responsável pelo hemocentro </w:t>
-      </w:r>
-      <w:r>
-        <w:t xml:space="preserve">(gerente) </w:t>
-      </w:r>
-      <w:r>
-        <w:t>indicar quem são os usuários autorizados</w:t>
-      </w:r>
-      <w:r>
-        <w:t xml:space="preserve"> a utilizar o sistema;</w:t>
-      </w:r>
-    </w:p>
-    <w:p>
-      <w:pPr>
-        <w:pStyle w:val="PargrafodaLista"/>
-        <w:tabs>
-          <w:tab w:val="clear" w:pos="720"/>
-          <w:tab w:val="left" w:pos="567"/>
-        </w:tabs>
-        <w:ind w:left="709" w:hanging="11"/>
-      </w:pPr>
-      <w:r>
-        <w:rPr>
-          <w:b/>
-        </w:rPr>
-        <w:t>[RF_</w:t>
-      </w:r>
-      <w:r>
-        <w:rPr>
-          <w:b/>
-        </w:rPr>
-        <w:t>4</w:t>
-      </w:r>
-      <w:r>
-        <w:rPr>
-          <w:b/>
-        </w:rPr>
-        <w:t>]</w:t>
-      </w:r>
-      <w:r>
-        <w:t xml:space="preserve"> </w:t>
-      </w:r>
-      <w:r>
-        <w:t>O sistema deve informar</w:t>
-      </w:r>
-      <w:r>
-        <w:t xml:space="preserve"> os</w:t>
-      </w:r>
-      <w:r>
-        <w:t xml:space="preserve"> dad</w:t>
-      </w:r>
-      <w:r>
-        <w:t xml:space="preserve">os </w:t>
-      </w:r>
-      <w:r>
-        <w:t xml:space="preserve">resumidos e detalhados </w:t>
-      </w:r>
-      <w:r>
-        <w:t xml:space="preserve">relacionados a última doação (se existir) </w:t>
-      </w:r>
-      <w:r>
-        <w:t>f</w:t>
-      </w:r>
-      <w:r>
-        <w:t>eit</w:t>
-      </w:r>
-      <w:r>
-        <w:t>a</w:t>
-      </w:r>
-      <w:r>
-        <w:t xml:space="preserve"> pelo doador</w:t>
-      </w:r>
-      <w:r>
-        <w:t>, quando for realizada uma nova doação</w:t>
-      </w:r>
-      <w:r>
-        <w:t xml:space="preserve">. </w:t>
-      </w:r>
-      <w:r>
-        <w:t>(</w:t>
-      </w:r>
-      <w:r>
-        <w:t>D</w:t>
-      </w:r>
-      <w:r>
-        <w:t xml:space="preserve">ados necessários </w:t>
-      </w:r>
-      <w:r>
-        <w:t xml:space="preserve">a serem informados </w:t>
-      </w:r>
-      <w:r>
-        <w:t>presentes no “anexo III”)</w:t>
-      </w:r>
-      <w:r>
-        <w:t>;</w:t>
-      </w:r>
-    </w:p>
-    <w:p>
-      <w:pPr>
-        <w:pStyle w:val="PargrafodaLista"/>
-        <w:tabs>
-          <w:tab w:val="clear" w:pos="720"/>
-          <w:tab w:val="left" w:pos="567"/>
-        </w:tabs>
-        <w:ind w:left="709" w:hanging="11"/>
-      </w:pPr>
-      <w:r>
-        <w:rPr>
-          <w:b/>
-        </w:rPr>
-        <w:t>[RF_</w:t>
-      </w:r>
-      <w:r>
-        <w:rPr>
-          <w:b/>
-        </w:rPr>
-        <w:t>5</w:t>
-      </w:r>
-      <w:r>
-        <w:rPr>
-          <w:b/>
-        </w:rPr>
-        <w:t>]</w:t>
-      </w:r>
-      <w:r>
-        <w:t xml:space="preserve"> </w:t>
-      </w:r>
-      <w:r>
-        <w:t>O</w:t>
-      </w:r>
-      <w:r>
-        <w:t xml:space="preserve"> sistema</w:t>
-      </w:r>
-      <w:r>
-        <w:t xml:space="preserve"> </w:t>
-      </w:r>
-      <w:r>
-        <w:t>deve permitir</w:t>
-      </w:r>
-      <w:r>
-        <w:t xml:space="preserve"> </w:t>
-      </w:r>
-      <w:r>
-        <w:t>que o usuário acesse a doação atual</w:t>
-      </w:r>
-      <w:r>
-        <w:t xml:space="preserve"> (através de uma pesquisa simples com o código do doador)</w:t>
-      </w:r>
-      <w:r>
-        <w:t xml:space="preserve"> de um doador para </w:t>
-      </w:r>
-      <w:r>
-        <w:t xml:space="preserve">o registro </w:t>
-      </w:r>
-      <w:r>
-        <w:t>dos dados</w:t>
-      </w:r>
-      <w:r>
-        <w:t xml:space="preserve"> </w:t>
-      </w:r>
-      <w:r>
-        <w:t>dos exames</w:t>
-      </w:r>
-      <w:r>
-        <w:t xml:space="preserve"> </w:t>
-      </w:r>
-      <w:r>
-        <w:t xml:space="preserve">(presentes no </w:t>
-      </w:r>
-      <w:r>
-        <w:t>“</w:t>
-      </w:r>
-      <w:r>
-        <w:t>anexo IV</w:t>
-      </w:r>
-      <w:r>
-        <w:t>”</w:t>
-      </w:r>
-      <w:r>
-        <w:t>);</w:t>
-      </w:r>
-    </w:p>
-    <w:p>
-      <w:pPr>
-        <w:pStyle w:val="PargrafodaLista"/>
-        <w:tabs>
-          <w:tab w:val="clear" w:pos="720"/>
-          <w:tab w:val="left" w:pos="567"/>
-        </w:tabs>
-        <w:ind w:left="709" w:hanging="11"/>
-      </w:pPr>
-      <w:r>
-        <w:rPr>
-          <w:b/>
-        </w:rPr>
-        <w:t xml:space="preserve">[RF_6] </w:t>
-      </w:r>
-      <w:r>
-        <w:t>O sistema deve permitir</w:t>
-      </w:r>
-      <w:r>
-        <w:t xml:space="preserve"> o registro de inaptidões (de acordo com o anexo V), </w:t>
-      </w:r>
-      <w:r>
-        <w:t>para a classificação d</w:t>
-      </w:r>
-      <w:r>
-        <w:t xml:space="preserve">os doadores em </w:t>
-      </w:r>
-      <w:r>
-        <w:t xml:space="preserve">Apto, Inapto Definitivo </w:t>
-      </w:r>
-      <w:r>
-        <w:t>ou Inapto Temporário</w:t>
-      </w:r>
-      <w:r>
-        <w:t xml:space="preserve"> no registro </w:t>
-      </w:r>
-      <w:r>
-        <w:t>dos exames (RF_5)</w:t>
-      </w:r>
-      <w:r>
-        <w:t>, assim como uma pesquisa das mesmas no momento do registro dos dados dos exames (RF_5)</w:t>
-      </w:r>
-      <w:r>
-        <w:t>.</w:t>
-      </w:r>
-    </w:p>
-    <w:p>
-      <w:pPr>
-        <w:pStyle w:val="PargrafodaLista"/>
+        <w:t xml:space="preserve">] </w:t>
+      </w:r>
+      <w:r>
+        <w:t>O sistema deve permitir o registro de uma nova doação de sangue (dados necessários contidos no “anexo II”), através da escolha de um doador já cadastrado, possibilitando o registro de um novo doador.</w:t>
+      </w:r>
+    </w:p>
+    <w:p>
+      <w:pPr>
         <w:tabs>
           <w:tab w:val="clear" w:pos="720"/>
           <w:tab w:val="left" w:pos="567"/>
         </w:tabs>
         <w:ind w:left="709" w:hanging="11"/>
         <w:rPr>
-          <w:color w:val="FF0000"/>
+          <w:b/>
         </w:rPr>
       </w:pPr>
       <w:r>
         <w:rPr>
           <w:b/>
         </w:rPr>
-        <w:t>[RF_</w:t>
-      </w:r>
-      <w:r>
-        <w:rPr>
-          <w:b/>
-        </w:rPr>
-        <w:t>7</w:t>
-      </w:r>
-      <w:r>
-        <w:rPr>
-          <w:b/>
-        </w:rPr>
-        <w:t>]</w:t>
-      </w:r>
-      <w:r>
-        <w:t xml:space="preserve"> </w:t>
-      </w:r>
-      <w:r>
-        <w:t>O</w:t>
-      </w:r>
-      <w:r>
-        <w:t xml:space="preserve"> sistema deve permitir </w:t>
-      </w:r>
-      <w:r>
-        <w:t>o registro de bolsas de sangue</w:t>
-      </w:r>
-      <w:r>
-        <w:t xml:space="preserve"> com seu respectivo </w:t>
-      </w:r>
-      <w:r>
-        <w:t>tipo sanguíneo</w:t>
-      </w:r>
-      <w:r>
-        <w:t>;</w:t>
-      </w:r>
-    </w:p>
-    <w:p>
-      <w:pPr>
-        <w:pStyle w:val="PargrafodaLista"/>
+        <w:t>[RF_3]</w:t>
+      </w:r>
+      <w:r>
+        <w:t xml:space="preserve"> O sistema deve permitir a pesquisa de um doador já existente no momento de realizar uma nova doação (RF_</w:t>
+      </w:r>
+      <w:r>
+        <w:t>2</w:t>
+      </w:r>
+      <w:r>
+        <w:t>).</w:t>
+      </w:r>
+    </w:p>
+    <w:p>
+      <w:pPr>
         <w:tabs>
           <w:tab w:val="clear" w:pos="720"/>
           <w:tab w:val="left" w:pos="567"/>
         </w:tabs>
         <w:ind w:left="709" w:hanging="11"/>
+        <w:rPr>
+          <w:b/>
+        </w:rPr>
       </w:pPr>
       <w:r>
         <w:rPr>
@@ -3586,74 +3284,28 @@
         <w:rPr>
           <w:b/>
         </w:rPr>
-        <w:t>8</w:t>
+        <w:t>4</w:t>
       </w:r>
       <w:r>
         <w:rPr>
           <w:b/>
         </w:rPr>
-        <w:t>]</w:t>
-      </w:r>
-      <w:r>
-        <w:t xml:space="preserve"> </w:t>
-      </w:r>
-      <w:r>
-        <w:t xml:space="preserve">O sistema deve informar quantidade </w:t>
-      </w:r>
-      <w:r>
-        <w:t xml:space="preserve">total </w:t>
-      </w:r>
-      <w:r>
-        <w:t xml:space="preserve">de bolsas de sangue </w:t>
-      </w:r>
-      <w:r>
-        <w:t xml:space="preserve">que o estabelecimento </w:t>
-      </w:r>
-      <w:r>
-        <w:t>coletou,</w:t>
-      </w:r>
-      <w:r>
-        <w:t xml:space="preserve"> </w:t>
-      </w:r>
-      <w:r>
-        <w:t>como também</w:t>
-      </w:r>
-      <w:r>
-        <w:t xml:space="preserve"> </w:t>
-      </w:r>
-      <w:r>
-        <w:t>c</w:t>
-      </w:r>
-      <w:r>
-        <w:t>lassificar</w:t>
-      </w:r>
-      <w:r>
-        <w:t xml:space="preserve"> por tipo</w:t>
-      </w:r>
-      <w:r>
-        <w:t xml:space="preserve"> sanguíneo exibindo o total parcial</w:t>
-      </w:r>
-      <w:r>
-        <w:t>.</w:t>
-      </w:r>
-      <w:r>
-        <w:t xml:space="preserve"> Sendo apenas um informativo, o sistema não </w:t>
-      </w:r>
-      <w:r>
-        <w:t>realiza</w:t>
-      </w:r>
-      <w:r>
-        <w:t xml:space="preserve"> o controle de estoque.</w:t>
-      </w:r>
-    </w:p>
-    <w:p>
-      <w:pPr>
-        <w:pStyle w:val="PargrafodaLista"/>
+        <w:t xml:space="preserve">] </w:t>
+      </w:r>
+      <w:r>
+        <w:t>O sistema deve permitir o registro dos dados dos doadores de sangue (dados necessários contidos no “anexo I”);</w:t>
+      </w:r>
+    </w:p>
+    <w:p>
+      <w:pPr>
         <w:tabs>
           <w:tab w:val="clear" w:pos="720"/>
           <w:tab w:val="left" w:pos="567"/>
         </w:tabs>
         <w:ind w:left="709" w:hanging="11"/>
+        <w:rPr>
+          <w:b/>
+        </w:rPr>
       </w:pPr>
       <w:r>
         <w:rPr>
@@ -3665,30 +3317,20 @@
         <w:rPr>
           <w:b/>
         </w:rPr>
-        <w:t>9</w:t>
+        <w:t>5</w:t>
       </w:r>
       <w:r>
         <w:rPr>
           <w:b/>
         </w:rPr>
-        <w:t>]</w:t>
-      </w:r>
-      <w:r>
-        <w:t xml:space="preserve"> </w:t>
-      </w:r>
-      <w:r>
-        <w:t xml:space="preserve">O sistema deve </w:t>
-      </w:r>
-      <w:r>
-        <w:t>permitir o acesso de usuários no sistema através de um login, informando o e-mail e senha cadastrados</w:t>
-      </w:r>
-      <w:r>
-        <w:t>.</w:t>
-      </w:r>
-    </w:p>
-    <w:p>
-      <w:pPr>
-        <w:pStyle w:val="PargrafodaLista"/>
+        <w:t xml:space="preserve">] </w:t>
+      </w:r>
+      <w:r>
+        <w:t>O sistema não deve permitir o registro de possíveis doadores com idade superior ou igual a 70 anos, ou com idade inferior a 16 anos;</w:t>
+      </w:r>
+    </w:p>
+    <w:p>
+      <w:pPr>
         <w:tabs>
           <w:tab w:val="clear" w:pos="720"/>
           <w:tab w:val="left" w:pos="567"/>
@@ -3705,54 +3347,53 @@
         <w:rPr>
           <w:b/>
         </w:rPr>
-        <w:t>10</w:t>
+        <w:t>6</w:t>
       </w:r>
       <w:r>
         <w:rPr>
           <w:b/>
         </w:rPr>
-        <w:t>]</w:t>
-      </w:r>
-      <w:r>
-        <w:t xml:space="preserve"> </w:t>
-      </w:r>
-      <w:r>
-        <w:t xml:space="preserve">O sistema deve </w:t>
-      </w:r>
-      <w:r>
-        <w:t>permitir o registro de usuários</w:t>
-      </w:r>
-      <w:r>
-        <w:t xml:space="preserve"> (</w:t>
-      </w:r>
-      <w:r>
-        <w:t>apenas para o gerente</w:t>
-      </w:r>
-      <w:r>
-        <w:t>),</w:t>
-      </w:r>
-      <w:r>
-        <w:t xml:space="preserve"> informando os dados, nome, idade, sexo, </w:t>
-      </w:r>
-      <w:r>
-        <w:t>CPF</w:t>
-      </w:r>
-      <w:r>
-        <w:t>, tipo do usuário (gerente ou funcionário), e-mail</w:t>
-      </w:r>
-      <w:r>
-        <w:t xml:space="preserve"> </w:t>
-      </w:r>
-      <w:r>
-        <w:t>e senha</w:t>
-      </w:r>
-      <w:r>
-        <w:t>.</w:t>
-      </w:r>
-    </w:p>
-    <w:p>
-      <w:pPr>
-        <w:pStyle w:val="PargrafodaLista"/>
+        <w:t xml:space="preserve">] </w:t>
+      </w:r>
+      <w:r>
+        <w:t>O sistema deve permitir que o usuário acesse a doação atual (através de uma pesquisa simples com o código do doador) de um doador para o registro dos dados dos exames (presentes no “anexo IV”);</w:t>
+      </w:r>
+    </w:p>
+    <w:p>
+      <w:pPr>
+        <w:tabs>
+          <w:tab w:val="clear" w:pos="720"/>
+          <w:tab w:val="left" w:pos="567"/>
+        </w:tabs>
+        <w:ind w:left="698"/>
+        <w:rPr>
+          <w:b/>
+        </w:rPr>
+      </w:pPr>
+      <w:r>
+        <w:rPr>
+          <w:b/>
+        </w:rPr>
+        <w:t>[RF_</w:t>
+      </w:r>
+      <w:r>
+        <w:rPr>
+          <w:b/>
+        </w:rPr>
+        <w:t>7</w:t>
+      </w:r>
+      <w:r>
+        <w:rPr>
+          <w:b/>
+        </w:rPr>
+        <w:t xml:space="preserve">] </w:t>
+      </w:r>
+      <w:r>
+        <w:t>O sistema deve permitir o registro de usuários (apenas para o gerente), informando os dados, nome, idade, sexo, CPF, tipo do usuário (gerente ou funcionário), e-mail e senha.</w:t>
+      </w:r>
+    </w:p>
+    <w:p>
+      <w:pPr>
         <w:tabs>
           <w:tab w:val="clear" w:pos="720"/>
           <w:tab w:val="left" w:pos="567"/>
@@ -3769,7 +3410,7 @@
         <w:rPr>
           <w:b/>
         </w:rPr>
-        <w:t>11</w:t>
+        <w:t>8</w:t>
       </w:r>
       <w:r>
         <w:rPr>
@@ -3778,40 +3419,44 @@
         <w:t>]</w:t>
       </w:r>
       <w:r>
-        <w:rPr>
-          <w:b/>
-        </w:rPr>
-        <w:t xml:space="preserve"> </w:t>
-      </w:r>
-      <w:r>
-        <w:t>O si</w:t>
-      </w:r>
-      <w:r>
-        <w:t>stema deve permitir (apenas para o gerente) a alteração e remoção de usuários existentes no sistema, tanto funcionários como outros gerentes.</w:t>
-      </w:r>
-    </w:p>
-    <w:p>
-      <w:pPr>
-        <w:pStyle w:val="PargrafodaLista"/>
+        <w:t xml:space="preserve"> O sistema deve permitir (apenas para o gerente) a alteração e remoção de usuários existentes no sistema, tanto funcionários como outros gerentes.</w:t>
+      </w:r>
+    </w:p>
+    <w:p>
+      <w:pPr>
         <w:tabs>
           <w:tab w:val="clear" w:pos="720"/>
           <w:tab w:val="left" w:pos="567"/>
         </w:tabs>
         <w:ind w:left="709" w:hanging="11"/>
-      </w:pPr>
-      <w:r>
         <w:rPr>
           <w:b/>
         </w:rPr>
-        <w:t xml:space="preserve">[RF_12] </w:t>
-      </w:r>
-      <w:r>
-        <w:t>O sistema deve permitir o registro de uma nova doação de sangue (dados necessários contidos no “anexo II”), através da escolha de um doador já cadastrado, possibilitando o registro de um novo doador.</w:t>
-      </w:r>
-    </w:p>
-    <w:p>
-      <w:pPr>
-        <w:pStyle w:val="PargrafodaLista"/>
+      </w:pPr>
+      <w:r>
+        <w:rPr>
+          <w:b/>
+        </w:rPr>
+        <w:t>[RF_</w:t>
+      </w:r>
+      <w:r>
+        <w:rPr>
+          <w:b/>
+        </w:rPr>
+        <w:t>9</w:t>
+      </w:r>
+      <w:r>
+        <w:rPr>
+          <w:b/>
+        </w:rPr>
+        <w:t xml:space="preserve">] </w:t>
+      </w:r>
+      <w:r>
+        <w:t>O sistema deve permitir apenas ao responsável pelo hemocentro (gerente) indicar quem são os usuários autorizados a utilizar o sistema;</w:t>
+      </w:r>
+    </w:p>
+    <w:p>
+      <w:pPr>
         <w:tabs>
           <w:tab w:val="clear" w:pos="720"/>
           <w:tab w:val="left" w:pos="567"/>
@@ -3822,15 +3467,26 @@
         <w:rPr>
           <w:b/>
         </w:rPr>
-        <w:t xml:space="preserve">[RF_13] </w:t>
-      </w:r>
-      <w:r>
-        <w:t>O sistema deve permitir a pesquisa de um doador já existente no momento de realizar uma nova doação (RF_12).</w:t>
-      </w:r>
-    </w:p>
-    <w:p>
-      <w:pPr>
-        <w:pStyle w:val="PargrafodaLista"/>
+        <w:t>[RF_</w:t>
+      </w:r>
+      <w:r>
+        <w:rPr>
+          <w:b/>
+        </w:rPr>
+        <w:t>10</w:t>
+      </w:r>
+      <w:r>
+        <w:rPr>
+          <w:b/>
+        </w:rPr>
+        <w:t xml:space="preserve">] </w:t>
+      </w:r>
+      <w:r>
+        <w:t>O sistema deve informar os dados resumidos e detalhados relacionados a última doação (se existir) feita pelo doador, quando for realizada uma nova doação. (Dados necessários a serem informados presentes no “anexo III”);</w:t>
+      </w:r>
+    </w:p>
+    <w:p>
+      <w:pPr>
         <w:tabs>
           <w:tab w:val="clear" w:pos="720"/>
           <w:tab w:val="left" w:pos="567"/>
@@ -3841,27 +3497,131 @@
         <w:rPr>
           <w:b/>
         </w:rPr>
-        <w:t xml:space="preserve">[RF_14] </w:t>
-      </w:r>
-      <w:r>
-        <w:t xml:space="preserve">O sistema deve permitir o descarte da doação caso o doador desista antes de iniciar os procedimentos de </w:t>
-      </w:r>
-      <w:r>
-        <w:t>triagem</w:t>
-      </w:r>
-      <w:r>
-        <w:t>.</w:t>
-      </w:r>
-    </w:p>
-    <w:p>
-      <w:pPr>
-        <w:pStyle w:val="PargrafodaLista"/>
+        <w:t>[RF_</w:t>
+      </w:r>
+      <w:r>
+        <w:rPr>
+          <w:b/>
+        </w:rPr>
+        <w:t>11</w:t>
+      </w:r>
+      <w:r>
+        <w:rPr>
+          <w:b/>
+        </w:rPr>
+        <w:t xml:space="preserve">] </w:t>
+      </w:r>
+      <w:r>
+        <w:t>O sistema deve permitir o registro de inaptidões (de acordo com o anexo V), para a classificação dos doadores em Apto, Inapto Definitivo ou Inapto Temporário no registro dos exames (RF_</w:t>
+      </w:r>
+      <w:r>
+        <w:t>6</w:t>
+      </w:r>
+      <w:r>
+        <w:t>), assim como uma pesquisa das mesmas no momento do registro dos dados dos exames (RF_</w:t>
+      </w:r>
+      <w:r>
+        <w:t>6</w:t>
+      </w:r>
+      <w:r>
+        <w:t>).</w:t>
+      </w:r>
+    </w:p>
+    <w:p>
+      <w:pPr>
         <w:tabs>
           <w:tab w:val="clear" w:pos="720"/>
           <w:tab w:val="left" w:pos="567"/>
         </w:tabs>
         <w:ind w:left="709" w:hanging="11"/>
-      </w:pPr>
+        <w:rPr>
+          <w:b/>
+        </w:rPr>
+      </w:pPr>
+      <w:r>
+        <w:rPr>
+          <w:b/>
+        </w:rPr>
+        <w:t>[RF_</w:t>
+      </w:r>
+      <w:r>
+        <w:rPr>
+          <w:b/>
+        </w:rPr>
+        <w:t>12</w:t>
+      </w:r>
+      <w:r>
+        <w:rPr>
+          <w:b/>
+        </w:rPr>
+        <w:t xml:space="preserve">] </w:t>
+      </w:r>
+      <w:r>
+        <w:t>O sistema deve permitir o descarte da doação caso o doador desista antes de iniciar os procedimentos de triagem.</w:t>
+      </w:r>
+    </w:p>
+    <w:p>
+      <w:pPr>
+        <w:tabs>
+          <w:tab w:val="clear" w:pos="720"/>
+          <w:tab w:val="left" w:pos="567"/>
+        </w:tabs>
+        <w:ind w:left="709" w:hanging="11"/>
+        <w:rPr>
+          <w:b/>
+        </w:rPr>
+      </w:pPr>
+      <w:r>
+        <w:rPr>
+          <w:b/>
+        </w:rPr>
+        <w:t>[RF_</w:t>
+      </w:r>
+      <w:r>
+        <w:rPr>
+          <w:b/>
+        </w:rPr>
+        <w:t>13</w:t>
+      </w:r>
+      <w:r>
+        <w:rPr>
+          <w:b/>
+        </w:rPr>
+        <w:t xml:space="preserve">] </w:t>
+      </w:r>
+      <w:r>
+        <w:t>O sistema deve permitir o registro de bolsas de sangue com seu respectivo tipo sanguíneo;</w:t>
+      </w:r>
+    </w:p>
+    <w:p>
+      <w:pPr>
+        <w:tabs>
+          <w:tab w:val="clear" w:pos="720"/>
+          <w:tab w:val="left" w:pos="567"/>
+        </w:tabs>
+        <w:ind w:left="709" w:hanging="11"/>
+      </w:pPr>
+      <w:r>
+        <w:rPr>
+          <w:b/>
+        </w:rPr>
+        <w:t>[RF_</w:t>
+      </w:r>
+      <w:r>
+        <w:rPr>
+          <w:b/>
+        </w:rPr>
+        <w:t>14</w:t>
+      </w:r>
+      <w:r>
+        <w:rPr>
+          <w:b/>
+        </w:rPr>
+        <w:t xml:space="preserve">] </w:t>
+      </w:r>
+      <w:r>
+        <w:t>O sistema deve informar quantidade total de bolsas de sangue que o estabelecimento coletou, como também classificar por tipo sanguíneo exibindo o total parcial. Sendo apenas um informativo, o sistema não realiza o controle de estoque.</w:t>
+      </w:r>
     </w:p>
     <w:p>
       <w:pPr>
@@ -4458,7 +4218,6 @@
           <w:tab w:val="clear" w:pos="720"/>
         </w:tabs>
       </w:pPr>
-      <w:bookmarkStart w:id="33" w:name="_GoBack"/>
       <w:r>
         <w:rPr>
           <w:noProof/>
@@ -4514,7 +4273,6 @@
           </wp:anchor>
         </w:drawing>
       </w:r>
-      <w:bookmarkEnd w:id="33"/>
     </w:p>
     <w:p>
       <w:pPr>
@@ -4533,11 +4291,11 @@
           <w:numId w:val="2"/>
         </w:numPr>
       </w:pPr>
-      <w:bookmarkStart w:id="34" w:name="_Toc407021615"/>
+      <w:bookmarkStart w:id="33" w:name="_Toc407021615"/>
       <w:r>
         <w:t>Anexo V</w:t>
       </w:r>
-      <w:bookmarkEnd w:id="34"/>
+      <w:bookmarkEnd w:id="33"/>
     </w:p>
     <w:p>
       <w:pPr>
@@ -4546,54 +4304,77 @@
     </w:p>
     <w:p>
       <w:pPr>
+        <w:ind w:left="360"/>
+      </w:pPr>
+      <w:r>
+        <w:t>Neste anexo estão os dados do registro d</w:t>
+      </w:r>
+      <w:r>
+        <w:t>e inaptidões</w:t>
+      </w:r>
+      <w:r>
+        <w:t>, as inaptidões vão ser classificadas como INAPTDEFXXX, caso seja definitiva ou INAPTTMPXXX se for temporária. XXX é o código identificador na tabela do banco e a sigla deve ser definida pelo usuário (desde que contenha de 3 à 5 caracteres).</w:t>
+      </w:r>
+    </w:p>
+    <w:p/>
+    <w:p>
+      <w:pPr>
         <w:ind w:left="792"/>
       </w:pPr>
       <w:r>
-        <w:t xml:space="preserve">Tarefa: definir um registro para INAPTIDÕES, as inaptidões vão ser classificadas, por exemplo, como INAPTDEFXXX, INAPTTMPXXX, onde XXX é o código identificador na tabela do banco, elas possuem uma descrição, uma sigla </w:t>
-      </w:r>
-      <w:r>
-        <w:t xml:space="preserve">(de 3 à 5 char) </w:t>
-      </w:r>
-      <w:r>
-        <w:t xml:space="preserve">a ser definida pelo usuário, e tempo. </w:t>
-      </w:r>
-    </w:p>
-    <w:p>
-      <w:pPr>
-        <w:ind w:left="792"/>
-      </w:pPr>
-    </w:p>
-    <w:p>
-      <w:pPr>
-        <w:ind w:left="792"/>
-      </w:pPr>
-      <w:r>
-        <w:t>por exemplo, vou cadastrar AIDS como inaptidão definitiva, vou la no sistema, cadastrar nova inaptidão, seleciono definitiva, como é a primeira do sistema, já vai aparecer INAPTDEF000 automaticamente , se for a segunda 001, terceira, 002, etc..., e vou preencher a descrição</w:t>
-      </w:r>
-      <w:r>
-        <w:t xml:space="preserve"> e a sigla, por exemplo AIDS</w:t>
-      </w:r>
-      <w:r>
-        <w:t>, sem o campo de tempo, pois definitiva não tem tempo.</w:t>
-      </w:r>
-    </w:p>
-    <w:p>
-      <w:pPr>
-        <w:ind w:left="792"/>
-      </w:pPr>
-    </w:p>
-    <w:p>
-      <w:pPr>
-        <w:ind w:left="792"/>
-      </w:pPr>
-      <w:r>
-        <w:t>Por exemplo, vou cadastrar GRIPE, como inaptidão temporária, vou la no sistema, cadastrar nova inaptidão, seleciono temporaria, como é a primeira do sistema, já vai aparecer INAPTTMP000 automaticamente, se for a segunda 001, terceira, 002, etc..., e vou preencher a descriç</w:t>
-      </w:r>
-      <w:r>
-        <w:t>ão, a sigla (GRIPE),</w:t>
-      </w:r>
-      <w:r>
-        <w:t xml:space="preserve"> o tempo em dias da inaptidão. O tempo é relacionado a inaptidão em si, e não ao doador, ou seja... 60 dias, se o cara foi doar dia 01 de Janeiro, o usuário vai ver e só pode deixar prosseguir após 60 dias de relatado a inaptidão</w:t>
+        <w:rPr>
+          <w:noProof/>
+          <w:lang w:eastAsia="zh-CN"/>
+        </w:rPr>
+        <w:drawing>
+          <wp:anchor distT="0" distB="0" distL="114300" distR="114300" simplePos="0" relativeHeight="251666944" behindDoc="0" locked="0" layoutInCell="1" allowOverlap="1" wp14:anchorId="6B0E313D" wp14:editId="7F5B9990">
+            <wp:simplePos x="0" y="0"/>
+            <wp:positionH relativeFrom="margin">
+              <wp:align>center</wp:align>
+            </wp:positionH>
+            <wp:positionV relativeFrom="paragraph">
+              <wp:posOffset>8890</wp:posOffset>
+            </wp:positionV>
+            <wp:extent cx="3076575" cy="1000125"/>
+            <wp:effectExtent l="0" t="0" r="9525" b="9525"/>
+            <wp:wrapSquare wrapText="bothSides"/>
+            <wp:docPr id="1" name="Imagem 1"/>
+            <wp:cNvGraphicFramePr>
+              <a:graphicFrameLocks xmlns:a="http://schemas.openxmlformats.org/drawingml/2006/main" noChangeAspect="1"/>
+            </wp:cNvGraphicFramePr>
+            <a:graphic xmlns:a="http://schemas.openxmlformats.org/drawingml/2006/main">
+              <a:graphicData uri="http://schemas.openxmlformats.org/drawingml/2006/picture">
+                <pic:pic xmlns:pic="http://schemas.openxmlformats.org/drawingml/2006/picture">
+                  <pic:nvPicPr>
+                    <pic:cNvPr id="1" name=""/>
+                    <pic:cNvPicPr/>
+                  </pic:nvPicPr>
+                  <pic:blipFill>
+                    <a:blip r:embed="rId12">
+                      <a:extLst>
+                        <a:ext uri="{28A0092B-C50C-407E-A947-70E740481C1C}">
+                          <a14:useLocalDpi xmlns:a14="http://schemas.microsoft.com/office/drawing/2010/main" val="0"/>
+                        </a:ext>
+                      </a:extLst>
+                    </a:blip>
+                    <a:stretch>
+                      <a:fillRect/>
+                    </a:stretch>
+                  </pic:blipFill>
+                  <pic:spPr>
+                    <a:xfrm>
+                      <a:off x="0" y="0"/>
+                      <a:ext cx="3076575" cy="1000125"/>
+                    </a:xfrm>
+                    <a:prstGeom prst="rect">
+                      <a:avLst/>
+                    </a:prstGeom>
+                  </pic:spPr>
+                </pic:pic>
+              </a:graphicData>
+            </a:graphic>
+          </wp:anchor>
+        </w:drawing>
       </w:r>
     </w:p>
     <w:p>
@@ -4604,146 +4385,12 @@
           <w:tab w:val="clear" w:pos="720"/>
         </w:tabs>
       </w:pPr>
-      <w:r>
-        <w:br w:type="page"/>
-      </w:r>
-    </w:p>
-    <w:p>
-      <w:r>
-        <w:lastRenderedPageBreak/>
-        <w:t>Extra... pensando no fluxo do sistema...</w:t>
-      </w:r>
-    </w:p>
-    <w:p/>
-    <w:p>
-      <w:r>
-        <w:t>O doador chega para realizar uma doação.</w:t>
-      </w:r>
-    </w:p>
-    <w:p>
-      <w:r>
-        <w:t>A balconista o atende e pergunta se já possui cadastro.</w:t>
-      </w:r>
-    </w:p>
-    <w:p>
-      <w:r>
-        <w:t>Caso possua, prossegue para a parte de Nova Doação (Anexo II).</w:t>
-      </w:r>
-    </w:p>
-    <w:p>
-      <w:r>
-        <w:t>Caso não possua, realiza o cadastro (Anexo I).</w:t>
-      </w:r>
-    </w:p>
-    <w:p>
-      <w:r>
-        <w:t>Após o cadastro, prossegue para a parte de Nova Doação (Anexo II).</w:t>
-      </w:r>
-    </w:p>
-    <w:p>
-      <w:pPr>
-        <w:tabs>
-          <w:tab w:val="clear" w:pos="180"/>
-          <w:tab w:val="clear" w:pos="360"/>
-          <w:tab w:val="clear" w:pos="720"/>
-          <w:tab w:val="left" w:pos="1562"/>
-        </w:tabs>
-      </w:pPr>
-      <w:r>
-        <w:tab/>
-      </w:r>
-    </w:p>
-    <w:p>
-      <w:r>
-        <w:t>Caso o doador já tenha doado, é exibido as informações da ultima doação (Anexo III)</w:t>
-      </w:r>
-      <w:r>
-        <w:t>.</w:t>
-      </w:r>
-    </w:p>
-    <w:p/>
-    <w:p>
-      <w:r>
-        <w:t>Após o cadastro da Nova Doação, o Doador segue para realizar os procedimentos da triagem no estabelecimento.</w:t>
-      </w:r>
-      <w:r>
-        <w:t xml:space="preserve"> </w:t>
-      </w:r>
-    </w:p>
-    <w:p/>
-    <w:p>
-      <w:r>
-        <w:t xml:space="preserve">Caso o </w:t>
-      </w:r>
-      <w:r>
-        <w:t>d</w:t>
-      </w:r>
-      <w:r>
-        <w:t xml:space="preserve">oador desista antes de iniciar os procedimentos da triagem, o usuário </w:t>
-      </w:r>
-      <w:r>
-        <w:t xml:space="preserve">deve </w:t>
-      </w:r>
-      <w:r>
-        <w:t>descartar a doação.</w:t>
-      </w:r>
-    </w:p>
-    <w:p/>
-    <w:p>
-      <w:r>
-        <w:t>Após a triagem ser feita, o doador volta para a espera, enquanto um usuário do sistema acessa sua doação e preenche o resultado da triagem (Anexo IV).</w:t>
-      </w:r>
-      <w:r>
-        <w:t xml:space="preserve"> C</w:t>
-      </w:r>
-      <w:r>
-        <w:t>aso a inaptidão contida na ficha não conste no sistema, o usuário pode cadastrar uma nova inaptidão, de acordo com o Anexo V.</w:t>
-      </w:r>
-    </w:p>
-    <w:p/>
-    <w:p>
-      <w:r>
-        <w:t>Neste momento, a doação é registrada com sucesso, e se apto, o Doador segue para a coleta de sangue, caso ocorra algum problema eventual e o Doador desista no momento da coleta. A doação é registrada</w:t>
-      </w:r>
-      <w:r>
-        <w:t xml:space="preserve"> com possíveis reações adversas</w:t>
-      </w:r>
-      <w:r>
-        <w:t>, porém a Bolsa de Sangue n</w:t>
-      </w:r>
-      <w:r>
-        <w:t>ão é registrada.</w:t>
-      </w:r>
-      <w:r>
-        <w:t xml:space="preserve"> </w:t>
-      </w:r>
-    </w:p>
-    <w:p/>
-    <w:p>
-      <w:r>
-        <w:t xml:space="preserve">Após a coleta realizada com sucesso, o usuário registra a bolsa de sangue de acordo com seu tipo sanguíneo e a armazena no </w:t>
-      </w:r>
-      <w:r>
-        <w:t>sistema</w:t>
-      </w:r>
-      <w:r>
-        <w:t>.</w:t>
-      </w:r>
-    </w:p>
-    <w:p>
-      <w:r>
-        <w:t>A consulta a bolsas de sangue</w:t>
-      </w:r>
-      <w:r>
-        <w:t xml:space="preserve"> é</w:t>
-      </w:r>
-      <w:r>
-        <w:t xml:space="preserve"> apenas um informativo de quantas bolsas de sangue foram coletadas, não há controle de estoque</w:t>
-      </w:r>
+      <w:bookmarkStart w:id="34" w:name="_GoBack"/>
+      <w:bookmarkEnd w:id="34"/>
     </w:p>
     <w:sectPr>
-      <w:headerReference w:type="default" r:id="rId12"/>
-      <w:footerReference w:type="default" r:id="rId13"/>
+      <w:headerReference w:type="default" r:id="rId13"/>
+      <w:footerReference w:type="default" r:id="rId14"/>
       <w:pgSz w:w="11900" w:h="16840"/>
       <w:pgMar w:top="1440" w:right="1800" w:bottom="1440" w:left="1800" w:header="708" w:footer="708" w:gutter="0"/>
       <w:cols w:space="708"/>
@@ -4816,7 +4463,7 @@
             <w:noProof/>
             <w:sz w:val="28"/>
           </w:rPr>
-          <w:t>1</w:t>
+          <w:t>8</w:t>
         </w:r>
         <w:r>
           <w:rPr>
@@ -9118,7 +8765,7 @@
 </file>
 
 <file path=customXml/itemProps1.xml><?xml version="1.0" encoding="utf-8"?>
-<ds:datastoreItem xmlns:ds="http://schemas.openxmlformats.org/officeDocument/2006/customXml" ds:itemID="{C0394114-2E06-4F3D-A221-50EA7C03A6B9}">
+<ds:datastoreItem xmlns:ds="http://schemas.openxmlformats.org/officeDocument/2006/customXml" ds:itemID="{541F9CEC-5718-444B-8492-5077B8E38861}">
   <ds:schemaRefs>
     <ds:schemaRef ds:uri="http://schemas.openxmlformats.org/officeDocument/2006/bibliography"/>
   </ds:schemaRefs>

</xml_diff>

<commit_message>
Correção doc de req.
Alteração da palavra cadastro para regisro.
</commit_message>
<xml_diff>
--- a/Projeto1-G4/Documento de Requisitos/P1 HemoSystem - Documento de Requisitos.docx
+++ b/Projeto1-G4/Documento de Requisitos/P1 HemoSystem - Documento de Requisitos.docx
@@ -2662,7 +2662,13 @@
         <w:t xml:space="preserve"> estão anexos presentes na seção</w:t>
       </w:r>
       <w:r>
-        <w:t xml:space="preserve"> 4 que devem ser utilizados para o desenvolvimento do sistema. Dados cadastrais necessários, dados antigos que devem ser informados e questões que devem ser feitas aos doadores estão nos anexos de I a </w:t>
+        <w:t xml:space="preserve"> 4 que devem ser utilizados para o desenvolvimento do sistema. Dados </w:t>
+      </w:r>
+      <w:r>
+        <w:t>de registro</w:t>
+      </w:r>
+      <w:r>
+        <w:t xml:space="preserve"> necessários, dados antigos que devem ser informados e questões que devem ser feitas aos doadores estão nos anexos de I a </w:t>
       </w:r>
       <w:r>
         <w:t>I</w:t>
@@ -3102,7 +3108,10 @@
         <w:t xml:space="preserve"> </w:t>
       </w:r>
       <w:r>
-        <w:t>deve cadastrar</w:t>
+        <w:t xml:space="preserve">deve </w:t>
+      </w:r>
+      <w:r>
+        <w:t>registrar</w:t>
       </w:r>
       <w:r>
         <w:t>,</w:t>
@@ -3230,7 +3239,13 @@
       </w:r>
       <w:proofErr w:type="spellEnd"/>
       <w:r>
-        <w:t>, informando o e-mail e senha cadastrados.</w:t>
+        <w:t xml:space="preserve">, informando o e-mail e senha </w:t>
+      </w:r>
+      <w:r>
+        <w:t>registrados</w:t>
+      </w:r>
+      <w:r>
+        <w:t>.</w:t>
       </w:r>
     </w:p>
     <w:p>
@@ -3260,7 +3275,13 @@
         <w:t xml:space="preserve">] </w:t>
       </w:r>
       <w:r>
-        <w:t>O sistema deve permitir o registro de uma nova doação de sangue (dados necessários contidos no “anexo II”), através da escolha de um doador já cadastrado, possibilitando o registro de um novo doador.</w:t>
+        <w:t xml:space="preserve">O sistema deve permitir o registro de uma nova doação de sangue (dados necessários contidos no “anexo II”), através da escolha de um doador já </w:t>
+      </w:r>
+      <w:r>
+        <w:t>registrado</w:t>
+      </w:r>
+      <w:r>
+        <w:t>, possibilitando o registro de um novo doador.</w:t>
       </w:r>
     </w:p>
     <w:p>
@@ -3313,8 +3334,6 @@
         </w:rPr>
         <w:t>[RF_4</w:t>
       </w:r>
-      <w:bookmarkStart w:id="26" w:name="_GoBack"/>
-      <w:bookmarkEnd w:id="26"/>
       <w:r>
         <w:rPr>
           <w:b/>
@@ -3331,7 +3350,10 @@
         <w:t>)</w:t>
       </w:r>
       <w:r>
-        <w:t>, através de seu nome, data de nascimento ou numero do documento cadastrado</w:t>
+        <w:t xml:space="preserve">, através de seu nome, data de nascimento ou numero do documento </w:t>
+      </w:r>
+      <w:r>
+        <w:t>registrado</w:t>
       </w:r>
       <w:r>
         <w:t>.</w:t>
@@ -3713,14 +3735,14 @@
           <w:numId w:val="2"/>
         </w:numPr>
       </w:pPr>
-      <w:bookmarkStart w:id="27" w:name="_Toc385360121"/>
-      <w:bookmarkStart w:id="28" w:name="_Toc407021609"/>
+      <w:bookmarkStart w:id="26" w:name="_Toc385360121"/>
+      <w:bookmarkStart w:id="27" w:name="_Toc407021609"/>
       <w:r>
         <w:lastRenderedPageBreak/>
         <w:t>Requisitos Não-Funcionais</w:t>
       </w:r>
+      <w:bookmarkEnd w:id="26"/>
       <w:bookmarkEnd w:id="27"/>
-      <w:bookmarkEnd w:id="28"/>
     </w:p>
     <w:p/>
     <w:p>
@@ -3743,11 +3765,11 @@
           <w:numId w:val="2"/>
         </w:numPr>
       </w:pPr>
-      <w:bookmarkStart w:id="29" w:name="_Toc407021610"/>
+      <w:bookmarkStart w:id="28" w:name="_Toc407021610"/>
       <w:r>
         <w:t>Anexos</w:t>
       </w:r>
-      <w:bookmarkEnd w:id="29"/>
+      <w:bookmarkEnd w:id="28"/>
     </w:p>
     <w:p/>
     <w:p>
@@ -3758,11 +3780,11 @@
           <w:numId w:val="2"/>
         </w:numPr>
       </w:pPr>
-      <w:bookmarkStart w:id="30" w:name="_Toc407021611"/>
+      <w:bookmarkStart w:id="29" w:name="_Toc407021611"/>
       <w:r>
         <w:t>Anexo I</w:t>
       </w:r>
-      <w:bookmarkEnd w:id="30"/>
+      <w:bookmarkEnd w:id="29"/>
     </w:p>
     <w:p/>
     <w:p>
@@ -3774,7 +3796,13 @@
       </w:r>
       <w:r>
         <w:tab/>
-        <w:t>Neste anexo estão os dados cadastrais necessários do doador.</w:t>
+        <w:t xml:space="preserve">Neste anexo estão os dados </w:t>
+      </w:r>
+      <w:r>
+        <w:t>de registro</w:t>
+      </w:r>
+      <w:r>
+        <w:t xml:space="preserve"> necessários do doador.</w:t>
       </w:r>
       <w:r>
         <w:t xml:space="preserve"> O código do doador e da amostra</w:t>
@@ -3919,11 +3947,11 @@
           <w:numId w:val="2"/>
         </w:numPr>
       </w:pPr>
-      <w:bookmarkStart w:id="31" w:name="_Toc407021612"/>
+      <w:bookmarkStart w:id="30" w:name="_Toc407021612"/>
       <w:r>
         <w:t>Anexo II</w:t>
       </w:r>
-      <w:bookmarkEnd w:id="31"/>
+      <w:bookmarkEnd w:id="30"/>
       <w:r>
         <w:tab/>
       </w:r>
@@ -3941,7 +3969,15 @@
         <w:t xml:space="preserve"> Neste anexo estão os dados básicos da doação necessários.</w:t>
       </w:r>
       <w:r>
-        <w:t xml:space="preserve"> A área do “Responsável pelo Cadastro” deverá conter o código do usuário responsável pela triagem.</w:t>
+        <w:t xml:space="preserve"> A área do “Responsável pelo </w:t>
+      </w:r>
+      <w:bookmarkStart w:id="31" w:name="_GoBack"/>
+      <w:r>
+        <w:t>Cadas</w:t>
+      </w:r>
+      <w:bookmarkEnd w:id="31"/>
+      <w:r>
+        <w:t>tro” deverá conter o código do usuário responsável pela triagem.</w:t>
       </w:r>
     </w:p>
     <w:p>
@@ -9515,7 +9551,7 @@
 </file>
 
 <file path=customXml/itemProps1.xml><?xml version="1.0" encoding="utf-8"?>
-<ds:datastoreItem xmlns:ds="http://schemas.openxmlformats.org/officeDocument/2006/customXml" ds:itemID="{3B47CED3-02EE-44A8-A87A-D538E2DB723E}">
+<ds:datastoreItem xmlns:ds="http://schemas.openxmlformats.org/officeDocument/2006/customXml" ds:itemID="{0B0094C0-F784-4B78-967A-BEC938E2137D}">
   <ds:schemaRefs>
     <ds:schemaRef ds:uri="http://schemas.openxmlformats.org/officeDocument/2006/bibliography"/>
   </ds:schemaRefs>

</xml_diff>